<commit_message>
update deliverables & initialize data.py
</commit_message>
<xml_diff>
--- a/Deliverables/Chapter 3 - Methodology - Draft 2.0.docx
+++ b/Deliverables/Chapter 3 - Methodology - Draft 2.0.docx
@@ -487,8 +487,17 @@
                     <w:sz w:val="24"/>
                     <w:szCs w:val="24"/>
                   </w:rPr>
-                  <w:t>Abdul-Aziz Abubakar Saddick</w:t>
+                  <w:t xml:space="preserve">Abdul-Aziz Abubakar </w:t>
                 </w:r>
+                <w:proofErr w:type="spellStart"/>
+                <w:r>
+                  <w:rPr>
+                    <w:sz w:val="24"/>
+                    <w:szCs w:val="24"/>
+                  </w:rPr>
+                  <w:t>Saddick</w:t>
+                </w:r>
+                <w:proofErr w:type="spellEnd"/>
               </w:p>
             </w:tc>
           </w:tr>
@@ -594,7 +603,7 @@
                 <w:noProof/>
                 <w:webHidden/>
               </w:rPr>
-              <w:t>2</w:t>
+              <w:t>1</w:t>
             </w:r>
             <w:r>
               <w:rPr>
@@ -660,7 +669,7 @@
                 <w:noProof/>
                 <w:webHidden/>
               </w:rPr>
-              <w:t>2</w:t>
+              <w:t>1</w:t>
             </w:r>
             <w:r>
               <w:rPr>
@@ -729,7 +738,7 @@
                 <w:noProof/>
                 <w:webHidden/>
               </w:rPr>
-              <w:t>2</w:t>
+              <w:t>1</w:t>
             </w:r>
             <w:r>
               <w:rPr>
@@ -798,7 +807,7 @@
                 <w:noProof/>
                 <w:webHidden/>
               </w:rPr>
-              <w:t>2</w:t>
+              <w:t>1</w:t>
             </w:r>
             <w:r>
               <w:rPr>
@@ -867,7 +876,7 @@
                 <w:noProof/>
                 <w:webHidden/>
               </w:rPr>
-              <w:t>3</w:t>
+              <w:t>2</w:t>
             </w:r>
             <w:r>
               <w:rPr>
@@ -936,7 +945,7 @@
                 <w:noProof/>
                 <w:webHidden/>
               </w:rPr>
-              <w:t>3</w:t>
+              <w:t>2</w:t>
             </w:r>
             <w:r>
               <w:rPr>
@@ -1005,7 +1014,7 @@
                 <w:noProof/>
                 <w:webHidden/>
               </w:rPr>
-              <w:t>4</w:t>
+              <w:t>3</w:t>
             </w:r>
             <w:r>
               <w:rPr>
@@ -1071,7 +1080,7 @@
                 <w:noProof/>
                 <w:webHidden/>
               </w:rPr>
-              <w:t>4</w:t>
+              <w:t>3</w:t>
             </w:r>
             <w:r>
               <w:rPr>
@@ -1137,7 +1146,7 @@
                 <w:noProof/>
                 <w:webHidden/>
               </w:rPr>
-              <w:t>4</w:t>
+              <w:t>3</w:t>
             </w:r>
             <w:r>
               <w:rPr>
@@ -1203,7 +1212,7 @@
                 <w:noProof/>
                 <w:webHidden/>
               </w:rPr>
-              <w:t>5</w:t>
+              <w:t>4</w:t>
             </w:r>
             <w:r>
               <w:rPr>
@@ -1561,7 +1570,15 @@
     </w:p>
     <w:p>
       <w:r>
-        <w:t>For this research, the Sokoto Coventry Fingerprint Dataset (SOCOFing) was used. This dataset is a biometric fingerprint database designed for academic purposes. It consists of over six thousand (6,000) fingerprint images from over six hundred (600) subjects</w:t>
+        <w:t>For this research, the Sokoto Coventry Fingerprint Dataset (</w:t>
+      </w:r>
+      <w:proofErr w:type="spellStart"/>
+      <w:r>
+        <w:t>SOCOFing</w:t>
+      </w:r>
+      <w:proofErr w:type="spellEnd"/>
+      <w:r>
+        <w:t>) was used. This dataset is a biometric fingerprint database designed for academic purposes. It consists of over six thousand (6,000) fingerprint images from over six hundred (600) subjects</w:t>
       </w:r>
       <w:r>
         <w:t xml:space="preserve"> with unique attributes such as labels for gender, finger and hand name</w:t>
@@ -2275,7 +2292,15 @@
         <w:t>OpenCV</w:t>
       </w:r>
       <w:r>
-        <w:t xml:space="preserve">2 is a Python library started by intel’s Gary Bradsky in 1999, it a set of Python bindings designed to solve computer vision problems </w:t>
+        <w:t xml:space="preserve">2 is a Python library started by intel’s Gary </w:t>
+      </w:r>
+      <w:proofErr w:type="spellStart"/>
+      <w:r>
+        <w:t>Bradsky</w:t>
+      </w:r>
+      <w:proofErr w:type="spellEnd"/>
+      <w:r>
+        <w:t xml:space="preserve"> in 1999, it a set of Python bindings designed to solve computer vision problems </w:t>
       </w:r>
       <w:sdt>
         <w:sdtPr>
@@ -2820,7 +2845,27 @@
           <w:sz w:val="18"/>
           <w:szCs w:val="18"/>
         </w:rPr>
-        <w:t xml:space="preserve"> running “dxdiag” on both systems</w:t>
+        <w:t xml:space="preserve"> running “</w:t>
+      </w:r>
+      <w:proofErr w:type="spellStart"/>
+      <w:r>
+        <w:rPr>
+          <w:i/>
+          <w:iCs/>
+          <w:sz w:val="18"/>
+          <w:szCs w:val="18"/>
+        </w:rPr>
+        <w:t>dxdiag</w:t>
+      </w:r>
+      <w:proofErr w:type="spellEnd"/>
+      <w:r>
+        <w:rPr>
+          <w:i/>
+          <w:iCs/>
+          <w:sz w:val="18"/>
+          <w:szCs w:val="18"/>
+        </w:rPr>
+        <w:t>” on both systems</w:t>
       </w:r>
     </w:p>
     <w:p>
@@ -4812,7 +4857,7 @@
     <w:sig w:usb0="00000000" w:usb1="10000000" w:usb2="00000000" w:usb3="00000000" w:csb0="80000000" w:csb1="00000000"/>
   </w:font>
   <w:font w:name="Vrinda">
-    <w:altName w:val="Calibri"/>
+    <w:altName w:val="Vrinda"/>
     <w:panose1 w:val="00000400000000000000"/>
     <w:charset w:val="00"/>
     <w:family w:val="swiss"/>
@@ -4852,6 +4897,7 @@
     <w:rsid w:val="002952BE"/>
     <w:rsid w:val="00453861"/>
     <w:rsid w:val="00752E6B"/>
+    <w:rsid w:val="007F38B3"/>
     <w:rsid w:val="008A32B5"/>
     <w:rsid w:val="00BB7FB1"/>
   </w:rsids>

</xml_diff>